<commit_message>
Written instruction for code execution
Document updated with how code is ran, and how the project utilises multiple topics together
</commit_message>
<xml_diff>
--- a/assignment3/Assignment 3 ROS.docx
+++ b/assignment3/Assignment 3 ROS.docx
@@ -188,6 +188,46 @@
         <w:rPr>
           <w:i/>
         </w:rPr>
+        <w:t>Create folder for this assignment:</w:t>
+      </w:r>
+    </w:p>
+    <w:p>
+      <w:pPr>
+        <w:pStyle w:val="NoSpacing"/>
+      </w:pPr>
+      <w:proofErr w:type="spellStart"/>
+      <w:r>
+        <w:t>Mkdir</w:t>
+      </w:r>
+      <w:proofErr w:type="spellEnd"/>
+      <w:r>
+        <w:t xml:space="preserve"> ~/</w:t>
+      </w:r>
+      <w:proofErr w:type="spellStart"/>
+      <w:r>
+        <w:t>ros_workspace</w:t>
+      </w:r>
+      <w:proofErr w:type="spellEnd"/>
+      <w:r>
+        <w:t xml:space="preserve">/assignment3 </w:t>
+      </w:r>
+    </w:p>
+    <w:p>
+      <w:pPr>
+        <w:pStyle w:val="NoSpacing"/>
+      </w:pPr>
+    </w:p>
+    <w:p>
+      <w:pPr>
+        <w:pStyle w:val="NoSpacing"/>
+        <w:rPr>
+          <w:i/>
+        </w:rPr>
+      </w:pPr>
+      <w:r>
+        <w:rPr>
+          <w:i/>
+        </w:rPr>
         <w:t>Build the binary:</w:t>
       </w:r>
     </w:p>
@@ -241,6 +281,12 @@
         </w:rPr>
         <w:t>Then launch the package:</w:t>
       </w:r>
+      <w:r>
+        <w:rPr>
+          <w:i/>
+        </w:rPr>
+        <w:t xml:space="preserve"> (terminal1)</w:t>
+      </w:r>
     </w:p>
     <w:p>
       <w:pPr>
@@ -316,317 +362,908 @@
     <w:p>
       <w:pPr>
         <w:pStyle w:val="NoSpacing"/>
-        <w:pBdr>
-          <w:bottom w:val="single" w:sz="6" w:space="1" w:color="auto"/>
-        </w:pBdr>
-      </w:pPr>
-    </w:p>
-    <w:p>
-      <w:pPr>
-        <w:pStyle w:val="Heading1"/>
-      </w:pPr>
-      <w:proofErr w:type="spellStart"/>
-      <w:r>
-        <w:t>What</w:t>
-      </w:r>
-      <w:proofErr w:type="spellEnd"/>
-      <w:r>
+      </w:pPr>
+    </w:p>
+    <w:p>
+      <w:pPr>
+        <w:pStyle w:val="NoSpacing"/>
+        <w:rPr>
+          <w:i/>
+        </w:rPr>
+      </w:pPr>
+      <w:r>
+        <w:rPr>
+          <w:i/>
+        </w:rPr>
+        <w:t xml:space="preserve">Send a </w:t>
+      </w:r>
+      <w:r>
+        <w:rPr>
+          <w:i/>
+        </w:rPr>
+        <w:t>goal</w:t>
+      </w:r>
+      <w:r>
+        <w:rPr>
+          <w:i/>
+        </w:rPr>
+        <w:t xml:space="preserve"> command:</w:t>
+      </w:r>
+      <w:r>
+        <w:rPr>
+          <w:i/>
+        </w:rPr>
         <w:t xml:space="preserve"> </w:t>
       </w:r>
-      <w:proofErr w:type="spellStart"/>
-      <w:r>
-        <w:t>to</w:t>
-      </w:r>
-      <w:proofErr w:type="spellEnd"/>
+      <w:r>
+        <w:rPr>
+          <w:i/>
+        </w:rPr>
+        <w:t>(terminal2)</w:t>
+      </w:r>
+    </w:p>
+    <w:p>
+      <w:pPr>
+        <w:pStyle w:val="NoSpacing"/>
+        <w:rPr>
+          <w:i/>
+        </w:rPr>
+      </w:pPr>
+      <w:r>
+        <w:rPr>
+          <w:i/>
+        </w:rPr>
+        <w:t xml:space="preserve">Since the only varying factor is the size, we </w:t>
+      </w:r>
+      <w:r>
+        <w:rPr>
+          <w:i/>
+        </w:rPr>
+        <w:t>created a message called Goal, which holds one float. This float is used to define the size of each side of the rectangle or triangle.</w:t>
+      </w:r>
+    </w:p>
+    <w:p>
+      <w:pPr>
+        <w:pStyle w:val="NoSpacing"/>
+      </w:pPr>
+    </w:p>
+    <w:p>
+      <w:pPr>
+        <w:pStyle w:val="NoSpacing"/>
+      </w:pPr>
       <w:r>
         <w:t xml:space="preserve"> </w:t>
       </w:r>
       <w:proofErr w:type="spellStart"/>
       <w:r>
-        <w:t>Submit</w:t>
-      </w:r>
-      <w:proofErr w:type="spellEnd"/>
-    </w:p>
-    <w:p>
-      <w:r>
-        <w:t>Your submission for this assign</w:t>
-      </w:r>
-      <w:r>
-        <w:t>ment will have two parts:</w:t>
-      </w:r>
-    </w:p>
-    <w:p>
-      <w:pPr>
-        <w:pStyle w:val="ListParagraph"/>
-        <w:numPr>
-          <w:ilvl w:val="0"/>
-          <w:numId w:val="2"/>
-        </w:numPr>
-        <w:rPr>
-          <w:lang w:val="en-US"/>
-        </w:rPr>
-      </w:pPr>
-      <w:r>
-        <w:rPr>
-          <w:lang w:val="en-US"/>
-        </w:rPr>
-        <w:t>The source code, i.e. a zip file containing the package</w:t>
-      </w:r>
-    </w:p>
-    <w:p>
-      <w:pPr>
-        <w:pStyle w:val="ListParagraph"/>
-        <w:numPr>
-          <w:ilvl w:val="0"/>
-          <w:numId w:val="2"/>
-        </w:numPr>
-        <w:rPr>
-          <w:lang w:val="en-US"/>
-        </w:rPr>
-      </w:pPr>
-      <w:r>
-        <w:rPr>
-          <w:lang w:val="en-US"/>
-        </w:rPr>
-        <w:t>A document which should:</w:t>
-      </w:r>
-    </w:p>
-    <w:p>
-      <w:pPr>
-        <w:pStyle w:val="ListParagraph"/>
-        <w:numPr>
-          <w:ilvl w:val="1"/>
-          <w:numId w:val="2"/>
-        </w:numPr>
-        <w:rPr>
-          <w:lang w:val="en-US"/>
-        </w:rPr>
-      </w:pPr>
-      <w:r>
-        <w:rPr>
-          <w:lang w:val="en-US"/>
-        </w:rPr>
-        <w:t>explain how everything works and include computation graph</w:t>
-      </w:r>
-      <w:r>
-        <w:rPr>
-          <w:lang w:val="en-US"/>
-        </w:rPr>
-        <w:t>s,</w:t>
-      </w:r>
-    </w:p>
-    <w:p>
-      <w:pPr>
-        <w:pStyle w:val="ListParagraph"/>
-        <w:numPr>
-          <w:ilvl w:val="1"/>
-          <w:numId w:val="2"/>
-        </w:numPr>
-        <w:rPr>
-          <w:lang w:val="en-US"/>
-        </w:rPr>
-      </w:pPr>
-      <w:r>
-        <w:rPr>
-          <w:lang w:val="en-US"/>
-        </w:rPr>
-        <w:t>describe test scenario’s and how to launch them</w:t>
-      </w:r>
-    </w:p>
-    <w:p>
-      <w:pPr>
-        <w:pStyle w:val="ListParagraph"/>
-        <w:numPr>
-          <w:ilvl w:val="1"/>
-          <w:numId w:val="2"/>
-        </w:numPr>
-        <w:rPr>
-          <w:lang w:val="en-US"/>
-        </w:rPr>
-      </w:pPr>
-      <w:r>
-        <w:rPr>
-          <w:lang w:val="en-US"/>
-        </w:rPr>
-        <w:t>describe the results of your tests</w:t>
-      </w:r>
-      <w:r>
-        <w:rPr>
-          <w:lang w:val="en-US"/>
-        </w:rPr>
+        <w:t>rostopic</w:t>
+      </w:r>
+      <w:proofErr w:type="spellEnd"/>
+      <w:r>
+        <w:t xml:space="preserve"> pub /</w:t>
+      </w:r>
+      <w:proofErr w:type="spellStart"/>
+      <w:r>
+        <w:t>sta</w:t>
+      </w:r>
+      <w:r>
+        <w:t>gesim</w:t>
+      </w:r>
+      <w:proofErr w:type="spellEnd"/>
+      <w:r>
+        <w:t>/</w:t>
+      </w:r>
+      <w:r>
+        <w:t>assignment3/goal assignment3/Goal 12</w:t>
+      </w:r>
+    </w:p>
+    <w:p>
+      <w:pPr>
+        <w:pStyle w:val="NoSpacing"/>
+      </w:pPr>
+    </w:p>
+    <w:p>
+      <w:pPr>
+        <w:pStyle w:val="NoSpacing"/>
+        <w:rPr>
+          <w:b/>
+        </w:rPr>
+      </w:pPr>
+      <w:r>
+        <w:t xml:space="preserve">Empty world after running </w:t>
+      </w:r>
+      <w:proofErr w:type="spellStart"/>
+      <w:r>
+        <w:t>roslaunch</w:t>
+      </w:r>
+      <w:proofErr w:type="spellEnd"/>
+      <w:r>
+        <w:t xml:space="preserve"> command:</w:t>
+      </w:r>
+      <w:r>
+        <w:rPr>
+          <w:noProof/>
+        </w:rPr>
+        <w:drawing>
+          <wp:inline distT="0" distB="0" distL="0" distR="0" wp14:anchorId="3C77E92D" wp14:editId="2CC9A82E">
+            <wp:extent cx="5745480" cy="3187196"/>
+            <wp:effectExtent l="0" t="0" r="7620" b="0"/>
+            <wp:docPr id="1" name="Picture 1"/>
+            <wp:cNvGraphicFramePr>
+              <a:graphicFrameLocks xmlns:a="http://schemas.openxmlformats.org/drawingml/2006/main" noChangeAspect="1"/>
+            </wp:cNvGraphicFramePr>
+            <a:graphic xmlns:a="http://schemas.openxmlformats.org/drawingml/2006/main">
+              <a:graphicData uri="http://schemas.openxmlformats.org/drawingml/2006/picture">
+                <pic:pic xmlns:pic="http://schemas.openxmlformats.org/drawingml/2006/picture">
+                  <pic:nvPicPr>
+                    <pic:cNvPr id="1" name=""/>
+                    <pic:cNvPicPr/>
+                  </pic:nvPicPr>
+                  <pic:blipFill>
+                    <a:blip r:embed="rId5"/>
+                    <a:stretch>
+                      <a:fillRect/>
+                    </a:stretch>
+                  </pic:blipFill>
+                  <pic:spPr>
+                    <a:xfrm>
+                      <a:off x="0" y="0"/>
+                      <a:ext cx="5778923" cy="3205748"/>
+                    </a:xfrm>
+                    <a:prstGeom prst="rect">
+                      <a:avLst/>
+                    </a:prstGeom>
+                  </pic:spPr>
+                </pic:pic>
+              </a:graphicData>
+            </a:graphic>
+          </wp:inline>
+        </w:drawing>
+      </w:r>
+    </w:p>
+    <w:p>
+      <w:pPr>
+        <w:pStyle w:val="NoSpacing"/>
+      </w:pPr>
+    </w:p>
+    <w:p>
+      <w:pPr>
+        <w:rPr>
+          <w:i/>
+        </w:rPr>
+      </w:pPr>
+      <w:r>
+        <w:rPr>
+          <w:i/>
+        </w:rPr>
+        <w:t>Result:</w:t>
+      </w:r>
+      <w:r>
+        <w:rPr>
+          <w:i/>
+        </w:rPr>
+        <w:t xml:space="preserve"> </w:t>
+      </w:r>
+      <w:proofErr w:type="spellStart"/>
+      <w:r>
+        <w:rPr>
+          <w:i/>
+        </w:rPr>
+        <w:t>rostopic</w:t>
+      </w:r>
+      <w:proofErr w:type="spellEnd"/>
+      <w:r>
+        <w:rPr>
+          <w:i/>
+        </w:rPr>
+        <w:t xml:space="preserve"> pub /</w:t>
+      </w:r>
+      <w:proofErr w:type="spellStart"/>
+      <w:r>
+        <w:rPr>
+          <w:i/>
+        </w:rPr>
+        <w:t>stagesim</w:t>
+      </w:r>
+      <w:proofErr w:type="spellEnd"/>
+      <w:r>
+        <w:rPr>
+          <w:i/>
+        </w:rPr>
+        <w:t>/assignment3/goal assignment3/Goal 12</w:t>
+      </w:r>
+    </w:p>
+    <w:p>
+      <w:pPr>
+        <w:rPr>
+          <w:i/>
+        </w:rPr>
+      </w:pPr>
+      <w:r>
+        <w:rPr>
+          <w:i/>
+        </w:rPr>
+        <w:t>Lookahead distance was defined at 3.</w:t>
+      </w:r>
+    </w:p>
+    <w:p>
+      <w:pPr>
+        <w:rPr>
+          <w:i/>
+        </w:rPr>
+      </w:pPr>
+      <w:r>
+        <w:rPr>
+          <w:noProof/>
+        </w:rPr>
+        <w:drawing>
+          <wp:inline distT="0" distB="0" distL="0" distR="0" wp14:anchorId="5DC45EFC" wp14:editId="419C1EE5">
+            <wp:extent cx="5731510" cy="3905250"/>
+            <wp:effectExtent l="0" t="0" r="2540" b="0"/>
+            <wp:docPr id="3" name="Picture 3"/>
+            <wp:cNvGraphicFramePr>
+              <a:graphicFrameLocks xmlns:a="http://schemas.openxmlformats.org/drawingml/2006/main" noChangeAspect="1"/>
+            </wp:cNvGraphicFramePr>
+            <a:graphic xmlns:a="http://schemas.openxmlformats.org/drawingml/2006/main">
+              <a:graphicData uri="http://schemas.openxmlformats.org/drawingml/2006/picture">
+                <pic:pic xmlns:pic="http://schemas.openxmlformats.org/drawingml/2006/picture">
+                  <pic:nvPicPr>
+                    <pic:cNvPr id="1" name=""/>
+                    <pic:cNvPicPr/>
+                  </pic:nvPicPr>
+                  <pic:blipFill>
+                    <a:blip r:embed="rId6"/>
+                    <a:stretch>
+                      <a:fillRect/>
+                    </a:stretch>
+                  </pic:blipFill>
+                  <pic:spPr>
+                    <a:xfrm>
+                      <a:off x="0" y="0"/>
+                      <a:ext cx="5731510" cy="3905250"/>
+                    </a:xfrm>
+                    <a:prstGeom prst="rect">
+                      <a:avLst/>
+                    </a:prstGeom>
+                  </pic:spPr>
+                </pic:pic>
+              </a:graphicData>
+            </a:graphic>
+          </wp:inline>
+        </w:drawing>
+      </w:r>
+    </w:p>
+    <w:p>
+      <w:pPr>
+        <w:rPr>
+          <w:i/>
+        </w:rPr>
+      </w:pPr>
+      <w:r>
+        <w:rPr>
+          <w:i/>
+        </w:rPr>
+        <w:t>Change lookahead distance to 5, run same command:</w:t>
+      </w:r>
+    </w:p>
+    <w:p>
+      <w:pPr>
+        <w:rPr>
+          <w:i/>
+        </w:rPr>
+      </w:pPr>
+      <w:r>
+        <w:rPr>
+          <w:noProof/>
+        </w:rPr>
+        <w:lastRenderedPageBreak/>
+        <w:drawing>
+          <wp:inline distT="0" distB="0" distL="0" distR="0" wp14:anchorId="3BB00CFF" wp14:editId="6FC09711">
+            <wp:extent cx="5731510" cy="3977640"/>
+            <wp:effectExtent l="0" t="0" r="2540" b="3810"/>
+            <wp:docPr id="4" name="Picture 4"/>
+            <wp:cNvGraphicFramePr>
+              <a:graphicFrameLocks xmlns:a="http://schemas.openxmlformats.org/drawingml/2006/main" noChangeAspect="1"/>
+            </wp:cNvGraphicFramePr>
+            <a:graphic xmlns:a="http://schemas.openxmlformats.org/drawingml/2006/main">
+              <a:graphicData uri="http://schemas.openxmlformats.org/drawingml/2006/picture">
+                <pic:pic xmlns:pic="http://schemas.openxmlformats.org/drawingml/2006/picture">
+                  <pic:nvPicPr>
+                    <pic:cNvPr id="1" name=""/>
+                    <pic:cNvPicPr/>
+                  </pic:nvPicPr>
+                  <pic:blipFill>
+                    <a:blip r:embed="rId7"/>
+                    <a:stretch>
+                      <a:fillRect/>
+                    </a:stretch>
+                  </pic:blipFill>
+                  <pic:spPr>
+                    <a:xfrm>
+                      <a:off x="0" y="0"/>
+                      <a:ext cx="5731510" cy="3977640"/>
+                    </a:xfrm>
+                    <a:prstGeom prst="rect">
+                      <a:avLst/>
+                    </a:prstGeom>
+                  </pic:spPr>
+                </pic:pic>
+              </a:graphicData>
+            </a:graphic>
+          </wp:inline>
+        </w:drawing>
+      </w:r>
+    </w:p>
+    <w:p>
+      <w:pPr>
+        <w:rPr>
+          <w:i/>
+        </w:rPr>
+      </w:pPr>
+      <w:r>
+        <w:rPr>
+          <w:i/>
+        </w:rPr>
+        <w:t xml:space="preserve">Rectangle, size 12, lookahead distance </w:t>
+      </w:r>
+      <w:r>
+        <w:rPr>
+          <w:i/>
+        </w:rPr>
+        <w:t>3</w:t>
+      </w:r>
+      <w:r>
+        <w:rPr>
+          <w:i/>
+        </w:rPr>
+        <w:t>:</w:t>
+      </w:r>
+    </w:p>
+    <w:p>
+      <w:pPr>
+        <w:rPr>
+          <w:i/>
+        </w:rPr>
+      </w:pPr>
+      <w:r>
+        <w:rPr>
+          <w:noProof/>
+        </w:rPr>
+        <w:drawing>
+          <wp:inline distT="0" distB="0" distL="0" distR="0" wp14:anchorId="74FA04DE" wp14:editId="6C7DD5FE">
+            <wp:extent cx="5731510" cy="3968115"/>
+            <wp:effectExtent l="0" t="0" r="2540" b="0"/>
+            <wp:docPr id="6" name="Picture 6"/>
+            <wp:cNvGraphicFramePr>
+              <a:graphicFrameLocks xmlns:a="http://schemas.openxmlformats.org/drawingml/2006/main" noChangeAspect="1"/>
+            </wp:cNvGraphicFramePr>
+            <a:graphic xmlns:a="http://schemas.openxmlformats.org/drawingml/2006/main">
+              <a:graphicData uri="http://schemas.openxmlformats.org/drawingml/2006/picture">
+                <pic:pic xmlns:pic="http://schemas.openxmlformats.org/drawingml/2006/picture">
+                  <pic:nvPicPr>
+                    <pic:cNvPr id="1" name=""/>
+                    <pic:cNvPicPr/>
+                  </pic:nvPicPr>
+                  <pic:blipFill>
+                    <a:blip r:embed="rId8"/>
+                    <a:stretch>
+                      <a:fillRect/>
+                    </a:stretch>
+                  </pic:blipFill>
+                  <pic:spPr>
+                    <a:xfrm>
+                      <a:off x="0" y="0"/>
+                      <a:ext cx="5731510" cy="3968115"/>
+                    </a:xfrm>
+                    <a:prstGeom prst="rect">
+                      <a:avLst/>
+                    </a:prstGeom>
+                  </pic:spPr>
+                </pic:pic>
+              </a:graphicData>
+            </a:graphic>
+          </wp:inline>
+        </w:drawing>
+      </w:r>
+    </w:p>
+    <w:p>
+      <w:pPr>
+        <w:rPr>
+          <w:i/>
+        </w:rPr>
+      </w:pPr>
+    </w:p>
+    <w:p>
+      <w:pPr>
+        <w:rPr>
+          <w:i/>
+        </w:rPr>
+      </w:pPr>
+      <w:r>
+        <w:rPr>
+          <w:i/>
+        </w:rPr>
+        <w:lastRenderedPageBreak/>
+        <w:t>Rectangle, size 12, lookahead distance 5:</w:t>
+      </w:r>
+    </w:p>
+    <w:p>
+      <w:pPr>
+        <w:rPr>
+          <w:i/>
+        </w:rPr>
+      </w:pPr>
+      <w:r>
+        <w:rPr>
+          <w:noProof/>
+        </w:rPr>
+        <w:drawing>
+          <wp:inline distT="0" distB="0" distL="0" distR="0" wp14:anchorId="20DF8335" wp14:editId="54355E43">
+            <wp:extent cx="5166360" cy="3664418"/>
+            <wp:effectExtent l="0" t="0" r="0" b="0"/>
+            <wp:docPr id="5" name="Picture 5"/>
+            <wp:cNvGraphicFramePr>
+              <a:graphicFrameLocks xmlns:a="http://schemas.openxmlformats.org/drawingml/2006/main" noChangeAspect="1"/>
+            </wp:cNvGraphicFramePr>
+            <a:graphic xmlns:a="http://schemas.openxmlformats.org/drawingml/2006/main">
+              <a:graphicData uri="http://schemas.openxmlformats.org/drawingml/2006/picture">
+                <pic:pic xmlns:pic="http://schemas.openxmlformats.org/drawingml/2006/picture">
+                  <pic:nvPicPr>
+                    <pic:cNvPr id="1" name=""/>
+                    <pic:cNvPicPr/>
+                  </pic:nvPicPr>
+                  <pic:blipFill>
+                    <a:blip r:embed="rId9"/>
+                    <a:stretch>
+                      <a:fillRect/>
+                    </a:stretch>
+                  </pic:blipFill>
+                  <pic:spPr>
+                    <a:xfrm>
+                      <a:off x="0" y="0"/>
+                      <a:ext cx="5176477" cy="3671594"/>
+                    </a:xfrm>
+                    <a:prstGeom prst="rect">
+                      <a:avLst/>
+                    </a:prstGeom>
+                  </pic:spPr>
+                </pic:pic>
+              </a:graphicData>
+            </a:graphic>
+          </wp:inline>
+        </w:drawing>
+      </w:r>
+    </w:p>
+    <w:p>
+      <w:r>
+        <w:t>Conclusion:</w:t>
+      </w:r>
+    </w:p>
+    <w:p>
+      <w:r>
+        <w:t xml:space="preserve">When you increase the lookahead-distance, the robot will make smoother turns, but stays further away from the corners of both the triangle and rectangle options. This makes sense, as the robot will start turning towards the next Point on its path, once the lookahead distance is equal to the actual distance to the point. </w:t>
+      </w:r>
+    </w:p>
+    <w:p>
+      <w:r>
+        <w:t xml:space="preserve">When the lookahead-distance is smaller, the robot will follow the shape of the rectangle/triangle much more. </w:t>
+      </w:r>
+    </w:p>
+    <w:p>
+      <w:pPr>
+        <w:pStyle w:val="NoSpacing"/>
+      </w:pPr>
+      <w:r>
+        <w:rPr>
+          <w:b/>
+        </w:rPr>
+        <w:t>How it works</w:t>
+      </w:r>
+    </w:p>
+    <w:p>
+      <w:pPr>
+        <w:pStyle w:val="NoSpacing"/>
+      </w:pPr>
+    </w:p>
+    <w:p>
+      <w:pPr>
+        <w:pStyle w:val="NoSpacing"/>
+      </w:pPr>
+      <w:r>
+        <w:t>The RQT graph looks as follow:</w:t>
+      </w:r>
+    </w:p>
+    <w:p>
+      <w:r>
+        <w:rPr>
+          <w:noProof/>
+        </w:rPr>
+        <w:drawing>
+          <wp:inline distT="0" distB="0" distL="0" distR="0" wp14:anchorId="62694E77" wp14:editId="4A61AF18">
+            <wp:extent cx="6446399" cy="990600"/>
+            <wp:effectExtent l="0" t="0" r="0" b="0"/>
+            <wp:docPr id="8" name="Picture 8"/>
+            <wp:cNvGraphicFramePr>
+              <a:graphicFrameLocks xmlns:a="http://schemas.openxmlformats.org/drawingml/2006/main" noChangeAspect="1"/>
+            </wp:cNvGraphicFramePr>
+            <a:graphic xmlns:a="http://schemas.openxmlformats.org/drawingml/2006/main">
+              <a:graphicData uri="http://schemas.openxmlformats.org/drawingml/2006/picture">
+                <pic:pic xmlns:pic="http://schemas.openxmlformats.org/drawingml/2006/picture">
+                  <pic:nvPicPr>
+                    <pic:cNvPr id="1" name=""/>
+                    <pic:cNvPicPr/>
+                  </pic:nvPicPr>
+                  <pic:blipFill>
+                    <a:blip r:embed="rId10"/>
+                    <a:stretch>
+                      <a:fillRect/>
+                    </a:stretch>
+                  </pic:blipFill>
+                  <pic:spPr>
+                    <a:xfrm>
+                      <a:off x="0" y="0"/>
+                      <a:ext cx="6459508" cy="992614"/>
+                    </a:xfrm>
+                    <a:prstGeom prst="rect">
+                      <a:avLst/>
+                    </a:prstGeom>
+                  </pic:spPr>
+                </pic:pic>
+              </a:graphicData>
+            </a:graphic>
+          </wp:inline>
+        </w:drawing>
+      </w:r>
+    </w:p>
+    <w:p>
+      <w:r>
+        <w:t xml:space="preserve">From left to right: /rostopic_34709_##### is publishing to </w:t>
+      </w:r>
+      <w:proofErr w:type="spellStart"/>
+      <w:r>
+        <w:t>rectangle_planner</w:t>
+      </w:r>
+      <w:proofErr w:type="spellEnd"/>
+      <w:r>
+        <w:t xml:space="preserve"> with a message of type assignment3/goal. This is the result of executing </w:t>
+      </w:r>
+      <w:proofErr w:type="gramStart"/>
+      <w:r>
+        <w:t xml:space="preserve">‘ </w:t>
+      </w:r>
+      <w:proofErr w:type="spellStart"/>
+      <w:r>
+        <w:rPr>
+          <w:i/>
+        </w:rPr>
+        <w:t>rostopic</w:t>
+      </w:r>
+      <w:proofErr w:type="spellEnd"/>
+      <w:proofErr w:type="gramEnd"/>
+      <w:r>
+        <w:rPr>
+          <w:i/>
+        </w:rPr>
+        <w:t xml:space="preserve"> pub /</w:t>
+      </w:r>
+      <w:proofErr w:type="spellStart"/>
+      <w:r>
+        <w:rPr>
+          <w:i/>
+        </w:rPr>
+        <w:t>stagesim</w:t>
+      </w:r>
+      <w:proofErr w:type="spellEnd"/>
+      <w:r>
+        <w:rPr>
+          <w:i/>
+        </w:rPr>
+        <w:t>/assignment3/goal assignment3/Goal 12</w:t>
+      </w:r>
+      <w:r>
+        <w:rPr>
+          <w:i/>
+        </w:rPr>
+        <w:t xml:space="preserve">’ . </w:t>
+      </w:r>
+      <w:r>
+        <w:t>The rectangle planner listens to this and creates a plan of type assignment3/plan. To create and calculate the points for this plan, /</w:t>
+      </w:r>
+      <w:proofErr w:type="spellStart"/>
+      <w:r>
+        <w:t>stagesim</w:t>
+      </w:r>
+      <w:proofErr w:type="spellEnd"/>
+      <w:r>
+        <w:t>/</w:t>
+      </w:r>
+      <w:proofErr w:type="spellStart"/>
+      <w:r>
+        <w:t>odom</w:t>
+      </w:r>
+      <w:proofErr w:type="spellEnd"/>
+      <w:r>
+        <w:t xml:space="preserve"> is used as well. This message is published by the simulator, /</w:t>
+      </w:r>
+      <w:proofErr w:type="spellStart"/>
+      <w:r>
+        <w:t>stagesim</w:t>
+      </w:r>
+      <w:proofErr w:type="spellEnd"/>
+      <w:r>
+        <w:t>/</w:t>
+      </w:r>
+      <w:proofErr w:type="spellStart"/>
+      <w:r>
+        <w:t>stageros</w:t>
+      </w:r>
+      <w:proofErr w:type="spellEnd"/>
+      <w:r>
+        <w:t>. When this plan is created, it is published on /</w:t>
+      </w:r>
+      <w:proofErr w:type="spellStart"/>
+      <w:r>
+        <w:t>stagesim</w:t>
+      </w:r>
+      <w:proofErr w:type="spellEnd"/>
+      <w:r>
+        <w:t>/assignment3/plan.</w:t>
+      </w:r>
+    </w:p>
+    <w:p>
+      <w:r>
+        <w:lastRenderedPageBreak/>
+        <w:t xml:space="preserve">The </w:t>
+      </w:r>
+      <w:proofErr w:type="spellStart"/>
+      <w:r>
+        <w:t>follow_carrot</w:t>
+      </w:r>
+      <w:proofErr w:type="spellEnd"/>
+      <w:r>
+        <w:t xml:space="preserve"> node holds all code to control the movement and position of the simulator robot. Based on /</w:t>
+      </w:r>
+      <w:proofErr w:type="spellStart"/>
+      <w:r>
+        <w:t>stagesim</w:t>
+      </w:r>
+      <w:proofErr w:type="spellEnd"/>
+      <w:r>
+        <w:t>/</w:t>
+      </w:r>
+      <w:proofErr w:type="spellStart"/>
+      <w:r>
+        <w:t>stageros</w:t>
+      </w:r>
+      <w:proofErr w:type="spellEnd"/>
+      <w:r>
+        <w:t xml:space="preserve">’ </w:t>
+      </w:r>
+      <w:proofErr w:type="spellStart"/>
+      <w:r>
+        <w:t>tf</w:t>
+      </w:r>
+      <w:proofErr w:type="spellEnd"/>
+      <w:r>
+        <w:t xml:space="preserve"> messages, it knows where the robot is and commands it to move further, turn or stop. Commanding the robot is done by publishing on the /</w:t>
+      </w:r>
+      <w:proofErr w:type="spellStart"/>
+      <w:r>
+        <w:t>stagesim</w:t>
+      </w:r>
+      <w:proofErr w:type="spellEnd"/>
+      <w:r>
+        <w:t>/</w:t>
+      </w:r>
+      <w:proofErr w:type="spellStart"/>
+      <w:r>
+        <w:t>cmd_vel</w:t>
+      </w:r>
+      <w:proofErr w:type="spellEnd"/>
+      <w:r>
+        <w:t xml:space="preserve"> topic.</w:t>
+      </w:r>
+    </w:p>
+    <w:p>
+      <w:pPr>
+        <w:pStyle w:val="NoSpacing"/>
+        <w:rPr>
+          <w:i/>
+        </w:rPr>
+      </w:pPr>
+    </w:p>
+    <w:p>
+      <w:pPr>
+        <w:pStyle w:val="NoSpacing"/>
+        <w:rPr>
+          <w:b/>
+        </w:rPr>
+      </w:pPr>
+      <w:r>
+        <w:rPr>
+          <w:b/>
+        </w:rPr>
+        <w:t>Choices made:</w:t>
+      </w:r>
+    </w:p>
+    <w:p>
+      <w:pPr>
+        <w:pStyle w:val="NoSpacing"/>
+        <w:rPr>
+          <w:b/>
+        </w:rPr>
+      </w:pPr>
+    </w:p>
+    <w:p>
+      <w:pPr>
+        <w:pStyle w:val="NoSpacing"/>
+      </w:pPr>
+      <w:r>
+        <w:t xml:space="preserve">We decided that our self-declared message type ‘goal’ should hold just one float to define the size. </w:t>
+      </w:r>
+    </w:p>
+    <w:p>
+      <w:pPr>
+        <w:pStyle w:val="NoSpacing"/>
+      </w:pPr>
+    </w:p>
+    <w:p>
+      <w:pPr>
+        <w:pStyle w:val="NoSpacing"/>
+      </w:pPr>
+    </w:p>
+    <w:p>
+      <w:pPr>
+        <w:pStyle w:val="NoSpacing"/>
+        <w:rPr>
+          <w:b/>
+        </w:rPr>
+      </w:pPr>
+      <w:r>
+        <w:rPr>
+          <w:b/>
+        </w:rPr>
+        <w:t>How the code works</w:t>
+      </w:r>
+    </w:p>
+    <w:p>
+      <w:pPr>
+        <w:pStyle w:val="NoSpacing"/>
+        <w:rPr>
+          <w:b/>
+        </w:rPr>
+      </w:pPr>
+    </w:p>
+    <w:p>
+      <w:pPr>
+        <w:pStyle w:val="NoSpacing"/>
+      </w:pPr>
+      <w:proofErr w:type="spellStart"/>
+      <w:r>
+        <w:t>Rectangle_planner</w:t>
+      </w:r>
+      <w:proofErr w:type="spellEnd"/>
+      <w:r>
         <w:t xml:space="preserve"> and </w:t>
       </w:r>
-      <w:r>
-        <w:rPr>
-          <w:lang w:val="en-US"/>
-        </w:rPr>
-        <w:t xml:space="preserve">include </w:t>
-      </w:r>
-      <w:proofErr w:type="spellStart"/>
-      <w:r>
-        <w:rPr>
-          <w:lang w:val="en-US"/>
-        </w:rPr>
-        <w:t>screen</w:t>
-      </w:r>
-      <w:r>
-        <w:rPr>
-          <w:lang w:val="en-US"/>
-        </w:rPr>
-        <w:t>dumps</w:t>
-      </w:r>
-      <w:proofErr w:type="spellEnd"/>
-      <w:r>
-        <w:rPr>
-          <w:lang w:val="en-US"/>
-        </w:rPr>
-        <w:t xml:space="preserve"> of trails in Stage.</w:t>
-      </w:r>
-    </w:p>
-    <w:p>
-      <w:pPr>
-        <w:pStyle w:val="NoSpacing"/>
-        <w:pBdr>
-          <w:bottom w:val="single" w:sz="6" w:space="1" w:color="auto"/>
-        </w:pBdr>
-      </w:pPr>
-    </w:p>
-    <w:p>
-      <w:pPr>
-        <w:pStyle w:val="NoSpacing"/>
-      </w:pPr>
-    </w:p>
-    <w:p>
-      <w:pPr>
-        <w:pStyle w:val="NoSpacing"/>
-        <w:rPr>
-          <w:i/>
-        </w:rPr>
-      </w:pPr>
-      <w:r>
-        <w:rPr>
-          <w:i/>
-        </w:rPr>
-        <w:t xml:space="preserve">Send a </w:t>
-      </w:r>
-      <w:r>
-        <w:rPr>
-          <w:i/>
-        </w:rPr>
-        <w:t>goal</w:t>
-      </w:r>
-      <w:r>
-        <w:rPr>
-          <w:i/>
-        </w:rPr>
-        <w:t xml:space="preserve"> command:</w:t>
-      </w:r>
-    </w:p>
-    <w:p>
-      <w:pPr>
-        <w:pStyle w:val="NoSpacing"/>
-      </w:pPr>
-    </w:p>
-    <w:p>
-      <w:pPr>
-        <w:pStyle w:val="NoSpacing"/>
-      </w:pPr>
-      <w:r>
-        <w:t xml:space="preserve"> </w:t>
-      </w:r>
-      <w:proofErr w:type="spellStart"/>
-      <w:r>
-        <w:t>rostopic</w:t>
-      </w:r>
-      <w:proofErr w:type="spellEnd"/>
-      <w:r>
-        <w:t xml:space="preserve"> pub </w:t>
-      </w:r>
-      <w:r>
-        <w:t>…</w:t>
-      </w:r>
-    </w:p>
-    <w:p>
-      <w:pPr>
-        <w:pStyle w:val="NoSpacing"/>
-      </w:pPr>
-    </w:p>
-    <w:p>
-      <w:pPr>
-        <w:rPr>
-          <w:i/>
-        </w:rPr>
-      </w:pPr>
-      <w:r>
-        <w:rPr>
-          <w:i/>
-        </w:rPr>
-        <w:t>Result:</w:t>
-      </w:r>
-    </w:p>
-    <w:p>
-      <w:r>
-        <w:t>&lt;image of result&gt;</w:t>
-      </w:r>
-      <w:r>
-        <w:br w:type="page"/>
+      <w:proofErr w:type="spellStart"/>
+      <w:r>
+        <w:t>Triangle_planner</w:t>
+      </w:r>
+      <w:proofErr w:type="spellEnd"/>
+      <w:r>
+        <w:t xml:space="preserve"> create a Path, which is an array of </w:t>
+      </w:r>
+      <w:proofErr w:type="spellStart"/>
+      <w:r>
+        <w:t>PoseStamped</w:t>
+      </w:r>
+      <w:proofErr w:type="spellEnd"/>
+      <w:r>
+        <w:t xml:space="preserve"> datatype. Every </w:t>
+      </w:r>
+      <w:proofErr w:type="spellStart"/>
+      <w:r>
+        <w:t>posestamped</w:t>
+      </w:r>
+      <w:proofErr w:type="spellEnd"/>
+      <w:r>
+        <w:t xml:space="preserve"> has an x, y and orientation. X and Y to define target position, orientation to define the direction that the robot should face after moving to the </w:t>
+      </w:r>
+      <w:proofErr w:type="spellStart"/>
+      <w:r>
+        <w:t>PoseStamped</w:t>
+      </w:r>
+      <w:proofErr w:type="spellEnd"/>
+      <w:r>
+        <w:t xml:space="preserve">. This path is published to a topic, and the </w:t>
+      </w:r>
+      <w:proofErr w:type="spellStart"/>
+      <w:r>
+        <w:t>follow_carrot</w:t>
+      </w:r>
+      <w:proofErr w:type="spellEnd"/>
+      <w:r>
+        <w:t xml:space="preserve"> node listens to this topic.</w:t>
+      </w:r>
+    </w:p>
+    <w:p>
+      <w:pPr>
+        <w:pStyle w:val="NoSpacing"/>
+      </w:pPr>
+    </w:p>
+    <w:p>
+      <w:pPr>
+        <w:pStyle w:val="NoSpacing"/>
+      </w:pPr>
+      <w:proofErr w:type="spellStart"/>
+      <w:r>
+        <w:t>Follow_Carrot</w:t>
+      </w:r>
+      <w:proofErr w:type="spellEnd"/>
+      <w:r>
+        <w:t xml:space="preserve"> node reads this Path and extracts the multiple </w:t>
+      </w:r>
+      <w:proofErr w:type="spellStart"/>
+      <w:r>
+        <w:t>PoseStampeds</w:t>
+      </w:r>
+      <w:proofErr w:type="spellEnd"/>
+      <w:r>
+        <w:t xml:space="preserve"> in the array. For every </w:t>
+      </w:r>
+      <w:proofErr w:type="spellStart"/>
+      <w:r>
+        <w:t>PoseStamped</w:t>
+      </w:r>
+      <w:proofErr w:type="spellEnd"/>
+      <w:r>
+        <w:t xml:space="preserve">, it will send the simulator towards this </w:t>
+      </w:r>
+      <w:proofErr w:type="spellStart"/>
+      <w:proofErr w:type="gramStart"/>
+      <w:r>
+        <w:t>x,y</w:t>
+      </w:r>
+      <w:proofErr w:type="spellEnd"/>
+      <w:proofErr w:type="gramEnd"/>
+      <w:r>
+        <w:t xml:space="preserve"> until the </w:t>
+      </w:r>
+      <w:proofErr w:type="spellStart"/>
+      <w:r>
+        <w:t>PoseStamped</w:t>
+      </w:r>
+      <w:proofErr w:type="spellEnd"/>
+      <w:r>
+        <w:t xml:space="preserve"> is within lookahead-distance. When the robot is within reach, it will start moving towards the next </w:t>
+      </w:r>
+      <w:proofErr w:type="spellStart"/>
+      <w:r>
+        <w:t>PoseStamped</w:t>
+      </w:r>
+      <w:proofErr w:type="spellEnd"/>
+      <w:r>
+        <w:t xml:space="preserve"> in the array. </w:t>
+      </w:r>
+    </w:p>
+    <w:p>
+      <w:pPr>
+        <w:pStyle w:val="NoSpacing"/>
+      </w:pPr>
+      <w:r>
+        <w:t xml:space="preserve">The simulator is controlled in a </w:t>
+      </w:r>
+      <w:proofErr w:type="spellStart"/>
+      <w:r>
+        <w:t>servoing</w:t>
+      </w:r>
+      <w:proofErr w:type="spellEnd"/>
+      <w:r>
+        <w:t xml:space="preserve"> mode, which means that its current odometry is used to calculate distances to the target Positions, which are the corners of the triangle or rectangle.  </w:t>
       </w:r>
       <w:bookmarkStart w:id="0" w:name="_GoBack"/>
       <w:bookmarkEnd w:id="0"/>
-    </w:p>
-    <w:p>
-      <w:pPr>
-        <w:pStyle w:val="NoSpacing"/>
-      </w:pPr>
-      <w:r>
-        <w:rPr>
-          <w:b/>
-        </w:rPr>
-        <w:lastRenderedPageBreak/>
-        <w:t>How it works</w:t>
-      </w:r>
-    </w:p>
-    <w:p>
-      <w:pPr>
-        <w:pStyle w:val="NoSpacing"/>
-      </w:pPr>
-    </w:p>
-    <w:p>
-      <w:pPr>
-        <w:pStyle w:val="NoSpacing"/>
-      </w:pPr>
-      <w:r>
-        <w:t>The RQT graph looks as follow:</w:t>
-      </w:r>
-    </w:p>
-    <w:p>
-      <w:pPr>
-        <w:pStyle w:val="NoSpacing"/>
-      </w:pPr>
-    </w:p>
-    <w:p>
-      <w:pPr>
-        <w:pStyle w:val="NoSpacing"/>
-        <w:rPr>
-          <w:i/>
-        </w:rPr>
-      </w:pPr>
-    </w:p>
-    <w:p>
-      <w:pPr>
-        <w:pStyle w:val="NoSpacing"/>
-      </w:pPr>
-      <w:r>
-        <w:t>&lt;explain choices made and why&gt;</w:t>
-      </w:r>
-    </w:p>
-    <w:p>
-      <w:pPr>
-        <w:pStyle w:val="NoSpacing"/>
-      </w:pPr>
-      <w:r>
-        <w:t>&lt;explain how the code and whole program works&gt;</w:t>
-      </w:r>
     </w:p>
     <w:sectPr>
       <w:pgSz w:w="11906" w:h="16838"/>
@@ -1495,6 +2132,7 @@
   </w:style>
   <w:style w:type="character" w:customStyle="1" w:styleId="Heading2Char">
     <w:name w:val="Heading 2 Char"/>
+    <w:aliases w:val="Paragraph Char,SWURF Paragraph Char,Paragraph Title Char,Chapter x.x Char"/>
     <w:basedOn w:val="DefaultParagraphFont"/>
     <w:link w:val="Heading2"/>
     <w:rsid w:val="00A0405A"/>
@@ -1509,6 +2147,7 @@
   </w:style>
   <w:style w:type="character" w:customStyle="1" w:styleId="Heading3Char">
     <w:name w:val="Heading 3 Char"/>
+    <w:aliases w:val="Subparagraph Char,SWURF Subparagraph Char,Subparagraph Title Char"/>
     <w:basedOn w:val="DefaultParagraphFont"/>
     <w:link w:val="Heading3"/>
     <w:rsid w:val="00A0405A"/>
@@ -1523,6 +2162,7 @@
   </w:style>
   <w:style w:type="character" w:customStyle="1" w:styleId="Heading4Char">
     <w:name w:val="Heading 4 Char"/>
+    <w:aliases w:val="Subsubparagraph Char,SWURF Subsubparagraph Char,Sub  Subparagraph Title Char"/>
     <w:basedOn w:val="DefaultParagraphFont"/>
     <w:link w:val="Heading4"/>
     <w:rsid w:val="00A0405A"/>
@@ -1537,6 +2177,7 @@
   </w:style>
   <w:style w:type="character" w:customStyle="1" w:styleId="Heading5Char">
     <w:name w:val="Heading 5 Char"/>
+    <w:aliases w:val="SWURF Level_5 Char"/>
     <w:basedOn w:val="DefaultParagraphFont"/>
     <w:link w:val="Heading5"/>
     <w:rsid w:val="00A0405A"/>
@@ -1563,6 +2204,7 @@
   </w:style>
   <w:style w:type="character" w:customStyle="1" w:styleId="Heading7Char">
     <w:name w:val="Heading 7 Char"/>
+    <w:aliases w:val="CenterHeadingNoNumber Char"/>
     <w:basedOn w:val="DefaultParagraphFont"/>
     <w:link w:val="Heading7"/>
     <w:rsid w:val="00A0405A"/>
@@ -1576,6 +2218,7 @@
   </w:style>
   <w:style w:type="character" w:customStyle="1" w:styleId="Heading8Char">
     <w:name w:val="Heading 8 Char"/>
+    <w:aliases w:val="NoNumber Char"/>
     <w:basedOn w:val="DefaultParagraphFont"/>
     <w:link w:val="Heading8"/>
     <w:rsid w:val="00A0405A"/>
@@ -1589,6 +2232,7 @@
   </w:style>
   <w:style w:type="character" w:customStyle="1" w:styleId="Heading9Char">
     <w:name w:val="Heading 9 Char"/>
+    <w:aliases w:val="SWURF Chapter no number Char,Appendix Char,Reference Char,Chapter no number Char"/>
     <w:basedOn w:val="DefaultParagraphFont"/>
     <w:link w:val="Heading9"/>
     <w:rsid w:val="00A0405A"/>

</xml_diff>

<commit_message>
Update assignment3/Assignment 3 ROS.docx
Small change to instructions for executing code
</commit_message>
<xml_diff>
--- a/assignment3/Assignment 3 ROS.docx
+++ b/assignment3/Assignment 3 ROS.docx
@@ -188,48 +188,10 @@
         <w:rPr>
           <w:i/>
         </w:rPr>
-        <w:t>Create folder for this assignment:</w:t>
-      </w:r>
-    </w:p>
-    <w:p>
-      <w:pPr>
-        <w:pStyle w:val="NoSpacing"/>
-      </w:pPr>
-      <w:proofErr w:type="spellStart"/>
-      <w:r>
-        <w:t>Mkdir</w:t>
-      </w:r>
-      <w:proofErr w:type="spellEnd"/>
-      <w:r>
-        <w:t xml:space="preserve"> ~/</w:t>
-      </w:r>
-      <w:proofErr w:type="spellStart"/>
-      <w:r>
-        <w:t>ros_workspace</w:t>
-      </w:r>
-      <w:proofErr w:type="spellEnd"/>
-      <w:r>
-        <w:t xml:space="preserve">/assignment3 </w:t>
-      </w:r>
-    </w:p>
-    <w:p>
-      <w:pPr>
-        <w:pStyle w:val="NoSpacing"/>
-      </w:pPr>
-    </w:p>
-    <w:p>
-      <w:pPr>
-        <w:pStyle w:val="NoSpacing"/>
-        <w:rPr>
-          <w:i/>
-        </w:rPr>
-      </w:pPr>
-      <w:r>
-        <w:rPr>
-          <w:i/>
-        </w:rPr>
         <w:t>Build the binary:</w:t>
       </w:r>
+      <w:bookmarkStart w:id="0" w:name="_GoBack"/>
+      <w:bookmarkEnd w:id="0"/>
     </w:p>
     <w:p>
       <w:pPr>
@@ -583,6 +545,7 @@
         <w:rPr>
           <w:i/>
         </w:rPr>
+        <w:lastRenderedPageBreak/>
         <w:t>Lookahead distance was defined at 3.</w:t>
       </w:r>
     </w:p>
@@ -656,7 +619,6 @@
         <w:rPr>
           <w:noProof/>
         </w:rPr>
-        <w:lastRenderedPageBreak/>
         <w:drawing>
           <wp:inline distT="0" distB="0" distL="0" distR="0" wp14:anchorId="3BB00CFF" wp14:editId="6FC09711">
             <wp:extent cx="5731510" cy="3977640"/>
@@ -729,6 +691,7 @@
         <w:rPr>
           <w:noProof/>
         </w:rPr>
+        <w:lastRenderedPageBreak/>
         <w:drawing>
           <wp:inline distT="0" distB="0" distL="0" distR="0" wp14:anchorId="74FA04DE" wp14:editId="6C7DD5FE">
             <wp:extent cx="5731510" cy="3968115"/>
@@ -783,7 +746,6 @@
         <w:rPr>
           <w:i/>
         </w:rPr>
-        <w:lastRenderedPageBreak/>
         <w:t>Rectangle, size 12, lookahead distance 5:</w:t>
       </w:r>
     </w:p>
@@ -841,6 +803,7 @@
     </w:p>
     <w:p>
       <w:r>
+        <w:lastRenderedPageBreak/>
         <w:t xml:space="preserve">When you increase the lookahead-distance, the robot will make smoother turns, but stays further away from the corners of both the triangle and rectangle options. This makes sense, as the robot will start turning towards the next Point on its path, once the lookahead distance is equal to the actual distance to the point. </w:t>
       </w:r>
     </w:p>
@@ -1012,7 +975,6 @@
     </w:p>
     <w:p>
       <w:r>
-        <w:lastRenderedPageBreak/>
         <w:t xml:space="preserve">The </w:t>
       </w:r>
       <w:proofErr w:type="spellStart"/>
@@ -1262,8 +1224,6 @@
       <w:r>
         <w:t xml:space="preserve"> mode, which means that its current odometry is used to calculate distances to the target Positions, which are the corners of the triangle or rectangle.  </w:t>
       </w:r>
-      <w:bookmarkStart w:id="0" w:name="_GoBack"/>
-      <w:bookmarkEnd w:id="0"/>
     </w:p>
     <w:sectPr>
       <w:pgSz w:w="11906" w:h="16838"/>

</xml_diff>